<commit_message>
3rd java class finished
</commit_message>
<xml_diff>
--- a/BE-Promineo-Tech/Week-03-Arrays_and_Methods/Java-Weeks3-4_Coding-Assignment-3.docx
+++ b/BE-Promineo-Tech/Week-03-Arrays_and_Methods/Java-Weeks3-4_Coding-Assignment-3.docx
@@ -819,7 +819,6 @@
         <w:pStyle w:val="Default"/>
         <w:spacing w:before="0" w:after="160" w:line="259" w:lineRule="auto"/>
         <w:rPr>
-          <w:rFonts w:hint="eastAsia"/>
           <w:b/>
           <w:bCs/>
           <w:sz w:val="20"/>
@@ -1012,6 +1011,60 @@
         </w:rPr>
         <w:t>How do you access the last element of any array?</w:t>
       </w:r>
+      <w:r>
+        <w:rPr>
+          <w:sz w:val="20"/>
+          <w:szCs w:val="20"/>
+        </w:rPr>
+        <w:t xml:space="preserve">  </w:t>
+      </w:r>
+      <w:r>
+        <w:rPr>
+          <w:b/>
+          <w:bCs/>
+          <w:sz w:val="20"/>
+          <w:szCs w:val="20"/>
+        </w:rPr>
+        <w:t xml:space="preserve">Use the </w:t>
+      </w:r>
+      <w:proofErr w:type="gramStart"/>
+      <w:r>
+        <w:rPr>
+          <w:b/>
+          <w:bCs/>
+          <w:sz w:val="20"/>
+          <w:szCs w:val="20"/>
+        </w:rPr>
+        <w:t>array.length</w:t>
+      </w:r>
+      <w:proofErr w:type="gramEnd"/>
+      <w:r>
+        <w:rPr>
+          <w:b/>
+          <w:bCs/>
+          <w:sz w:val="20"/>
+          <w:szCs w:val="20"/>
+        </w:rPr>
+        <w:t xml:space="preserve">-1 to get to the last element </w:t>
+      </w:r>
+      <w:r>
+        <w:rPr>
+          <w:b/>
+          <w:bCs/>
+          <w:sz w:val="20"/>
+          <w:szCs w:val="20"/>
+        </w:rPr>
+        <w:t xml:space="preserve">such as </w:t>
+      </w:r>
+      <w:r>
+        <w:rPr>
+          <w:b/>
+          <w:bCs/>
+          <w:sz w:val="20"/>
+          <w:szCs w:val="20"/>
+        </w:rPr>
+        <w:t>array[array.length-1]</w:t>
+      </w:r>
     </w:p>
     <w:p>
       <w:pPr>
@@ -1021,6 +1074,8 @@
           <w:numId w:val="8"/>
         </w:numPr>
         <w:rPr>
+          <w:b/>
+          <w:bCs/>
           <w:sz w:val="20"/>
           <w:szCs w:val="20"/>
         </w:rPr>
@@ -1031,6 +1086,42 @@
           <w:szCs w:val="20"/>
         </w:rPr>
         <w:t>How do you access the first element of any array?</w:t>
+      </w:r>
+      <w:r>
+        <w:rPr>
+          <w:sz w:val="20"/>
+          <w:szCs w:val="20"/>
+        </w:rPr>
+        <w:t xml:space="preserve"> </w:t>
+      </w:r>
+      <w:r>
+        <w:rPr>
+          <w:b/>
+          <w:bCs/>
+          <w:sz w:val="20"/>
+          <w:szCs w:val="20"/>
+        </w:rPr>
+        <w:t xml:space="preserve">The first element of the array will always be accessed by using the index of 0 (zero) such as </w:t>
+      </w:r>
+      <w:proofErr w:type="gramStart"/>
+      <w:r>
+        <w:rPr>
+          <w:b/>
+          <w:bCs/>
+          <w:sz w:val="20"/>
+          <w:szCs w:val="20"/>
+        </w:rPr>
+        <w:t>array[</w:t>
+      </w:r>
+      <w:proofErr w:type="gramEnd"/>
+      <w:r>
+        <w:rPr>
+          <w:b/>
+          <w:bCs/>
+          <w:sz w:val="20"/>
+          <w:szCs w:val="20"/>
+        </w:rPr>
+        <w:t>0]</w:t>
       </w:r>
     </w:p>
     <w:p>
@@ -1471,9 +1562,6 @@
     <w:pPr>
       <w:pStyle w:val="HeaderFooter"/>
       <w:jc w:val="center"/>
-      <w:rPr>
-        <w:rFonts w:hint="eastAsia"/>
-      </w:rPr>
     </w:pPr>
     <w:r>
       <w:rPr>
@@ -1498,7 +1586,6 @@
     </w:r>
     <w:r>
       <w:rPr>
-        <w:rFonts w:hint="eastAsia"/>
         <w:sz w:val="22"/>
         <w:szCs w:val="22"/>
       </w:rPr>
@@ -1543,7 +1630,6 @@
     </w:r>
     <w:r>
       <w:rPr>
-        <w:rFonts w:hint="eastAsia"/>
         <w:sz w:val="22"/>
         <w:szCs w:val="22"/>
       </w:rPr>

</xml_diff>

<commit_message>
finished the rest of the homework coding steps and added a looping menu
</commit_message>
<xml_diff>
--- a/BE-Promineo-Tech/Week-03-Arrays_and_Methods/Java-Weeks3-4_Coding-Assignment-3.docx
+++ b/BE-Promineo-Tech/Week-03-Arrays_and_Methods/Java-Weeks3-4_Coding-Assignment-3.docx
@@ -151,7 +151,6 @@
         </w:rPr>
       </w:pPr>
       <w:bookmarkStart w:id="0" w:name="_Int_cbKQpBtO"/>
-      <w:proofErr w:type="gramStart"/>
       <w:r>
         <w:rPr>
           <w:rFonts w:ascii="Calibri" w:hAnsi="Calibri"/>
@@ -169,7 +168,6 @@
         <w:t>Instructions:</w:t>
       </w:r>
       <w:bookmarkEnd w:id="0"/>
-      <w:proofErr w:type="gramEnd"/>
       <w:r>
         <w:rPr>
           <w:rFonts w:ascii="Calibri" w:hAnsi="Calibri"/>
@@ -873,23 +871,7 @@
           <w:sz w:val="20"/>
           <w:szCs w:val="20"/>
         </w:rPr>
-        <w:t xml:space="preserve">Programmatically subtract the value of the first element in the array from the value in the last element of the array (i.e. do not use </w:t>
-      </w:r>
-      <w:proofErr w:type="gramStart"/>
-      <w:r>
-        <w:rPr>
-          <w:sz w:val="20"/>
-          <w:szCs w:val="20"/>
-        </w:rPr>
-        <w:t>ages[</w:t>
-      </w:r>
-      <w:proofErr w:type="gramEnd"/>
-      <w:r>
-        <w:rPr>
-          <w:sz w:val="20"/>
-          <w:szCs w:val="20"/>
-        </w:rPr>
-        <w:t xml:space="preserve">7] in your code). Print the result to the console.  </w:t>
+        <w:t xml:space="preserve">Programmatically subtract the value of the first element in the array from the value in the last element of the array (i.e. do not use ages[7] in your code). Print the result to the console.  </w:t>
       </w:r>
     </w:p>
     <w:p>
@@ -949,7 +931,7 @@
           <w:sz w:val="20"/>
           <w:szCs w:val="20"/>
         </w:rPr>
-        <w:t>Create an array of String called names that contains the following values: “Sam”, “Tommy”, “Tim”, “Sally”, “Buck”, “Bob”.</w:t>
+        <w:t>Create an array of String called names that contains the following values: Sam, Tommy, Tim, Sally, Buck, Bob.</w:t>
       </w:r>
     </w:p>
     <w:p>
@@ -1025,27 +1007,7 @@
           <w:sz w:val="20"/>
           <w:szCs w:val="20"/>
         </w:rPr>
-        <w:t xml:space="preserve">Use the </w:t>
-      </w:r>
-      <w:proofErr w:type="gramStart"/>
-      <w:r>
-        <w:rPr>
-          <w:b/>
-          <w:bCs/>
-          <w:sz w:val="20"/>
-          <w:szCs w:val="20"/>
-        </w:rPr>
-        <w:t>array.length</w:t>
-      </w:r>
-      <w:proofErr w:type="gramEnd"/>
-      <w:r>
-        <w:rPr>
-          <w:b/>
-          <w:bCs/>
-          <w:sz w:val="20"/>
-          <w:szCs w:val="20"/>
-        </w:rPr>
-        <w:t xml:space="preserve">-1 to get to the last element </w:t>
+        <w:t xml:space="preserve">Use the array.length-1 to get to the last element </w:t>
       </w:r>
       <w:r>
         <w:rPr>
@@ -1101,27 +1063,7 @@
           <w:sz w:val="20"/>
           <w:szCs w:val="20"/>
         </w:rPr>
-        <w:t xml:space="preserve">The first element of the array will always be accessed by using the index of 0 (zero) such as </w:t>
-      </w:r>
-      <w:proofErr w:type="gramStart"/>
-      <w:r>
-        <w:rPr>
-          <w:b/>
-          <w:bCs/>
-          <w:sz w:val="20"/>
-          <w:szCs w:val="20"/>
-        </w:rPr>
-        <w:t>array[</w:t>
-      </w:r>
-      <w:proofErr w:type="gramEnd"/>
-      <w:r>
-        <w:rPr>
-          <w:b/>
-          <w:bCs/>
-          <w:sz w:val="20"/>
-          <w:szCs w:val="20"/>
-        </w:rPr>
-        <w:t>0]</w:t>
+        <w:t>The first element of the array will always be accessed by using the index of 0 (zero) such as array[0]</w:t>
       </w:r>
     </w:p>
     <w:p>
@@ -1141,39 +1083,7 @@
           <w:sz w:val="20"/>
           <w:szCs w:val="20"/>
         </w:rPr>
-        <w:t xml:space="preserve">Create a new array of int called </w:t>
-      </w:r>
-      <w:proofErr w:type="spellStart"/>
-      <w:r>
-        <w:rPr>
-          <w:sz w:val="20"/>
-          <w:szCs w:val="20"/>
-        </w:rPr>
-        <w:t>nameLengths</w:t>
-      </w:r>
-      <w:proofErr w:type="spellEnd"/>
-      <w:r>
-        <w:rPr>
-          <w:sz w:val="20"/>
-          <w:szCs w:val="20"/>
-        </w:rPr>
-        <w:t xml:space="preserve">. Write a loop to iterate over the previously created names array and add the length of each name to the </w:t>
-      </w:r>
-      <w:proofErr w:type="spellStart"/>
-      <w:r>
-        <w:rPr>
-          <w:sz w:val="20"/>
-          <w:szCs w:val="20"/>
-        </w:rPr>
-        <w:t>nameLengths</w:t>
-      </w:r>
-      <w:proofErr w:type="spellEnd"/>
-      <w:r>
-        <w:rPr>
-          <w:sz w:val="20"/>
-          <w:szCs w:val="20"/>
-        </w:rPr>
-        <w:t xml:space="preserve"> array.</w:t>
+        <w:t>Create a new array of int called nameLengths. Write a loop to iterate over the previously created names array and add the length of each name to the nameLengths array.</w:t>
       </w:r>
     </w:p>
     <w:p>
@@ -1193,23 +1103,7 @@
           <w:sz w:val="20"/>
           <w:szCs w:val="20"/>
         </w:rPr>
-        <w:t xml:space="preserve">Write a loop to iterate over the </w:t>
-      </w:r>
-      <w:proofErr w:type="spellStart"/>
-      <w:r>
-        <w:rPr>
-          <w:sz w:val="20"/>
-          <w:szCs w:val="20"/>
-        </w:rPr>
-        <w:t>nameLengths</w:t>
-      </w:r>
-      <w:proofErr w:type="spellEnd"/>
-      <w:r>
-        <w:rPr>
-          <w:sz w:val="20"/>
-          <w:szCs w:val="20"/>
-        </w:rPr>
-        <w:t xml:space="preserve"> array and calculate the sum of all the elements in the array. Print the result to the console.</w:t>
+        <w:t>Write a loop to iterate over the nameLengths array and calculate the sum of all the elements in the array. Print the result to the console.</w:t>
       </w:r>
     </w:p>
     <w:p>
@@ -1229,23 +1123,7 @@
           <w:sz w:val="20"/>
           <w:szCs w:val="20"/>
         </w:rPr>
-        <w:t>Write a method that takes a String, word, and an int, n, as arguments and returns the word concatenated to itself n number of times. (</w:t>
-      </w:r>
-      <w:proofErr w:type="gramStart"/>
-      <w:r>
-        <w:rPr>
-          <w:sz w:val="20"/>
-          <w:szCs w:val="20"/>
-        </w:rPr>
-        <w:t>i.e.</w:t>
-      </w:r>
-      <w:proofErr w:type="gramEnd"/>
-      <w:r>
-        <w:rPr>
-          <w:sz w:val="20"/>
-          <w:szCs w:val="20"/>
-        </w:rPr>
-        <w:t xml:space="preserve"> if I pass in “Hello” and 3, I </w:t>
+        <w:t xml:space="preserve">Write a method that takes a String, word, and an int, n, as arguments and returns the word concatenated to itself n number of times. (i.e. if I pass in “Hello” and 3, I </w:t>
       </w:r>
       <w:r>
         <w:rPr>
@@ -1259,23 +1137,7 @@
           <w:sz w:val="20"/>
           <w:szCs w:val="20"/>
         </w:rPr>
-        <w:t xml:space="preserve"> the method to return “</w:t>
-      </w:r>
-      <w:proofErr w:type="spellStart"/>
-      <w:r>
-        <w:rPr>
-          <w:sz w:val="20"/>
-          <w:szCs w:val="20"/>
-        </w:rPr>
-        <w:t>HelloHelloHello</w:t>
-      </w:r>
-      <w:proofErr w:type="spellEnd"/>
-      <w:r>
-        <w:rPr>
-          <w:sz w:val="20"/>
-          <w:szCs w:val="20"/>
-        </w:rPr>
-        <w:t>”).</w:t>
+        <w:t xml:space="preserve"> the method to return “HelloHelloHello”).</w:t>
       </w:r>
     </w:p>
     <w:p>
@@ -1295,39 +1157,7 @@
           <w:sz w:val="20"/>
           <w:szCs w:val="20"/>
         </w:rPr>
-        <w:t xml:space="preserve">Write a method that takes two Strings, </w:t>
-      </w:r>
-      <w:proofErr w:type="spellStart"/>
-      <w:r>
-        <w:rPr>
-          <w:sz w:val="20"/>
-          <w:szCs w:val="20"/>
-        </w:rPr>
-        <w:t>firstName</w:t>
-      </w:r>
-      <w:proofErr w:type="spellEnd"/>
-      <w:r>
-        <w:rPr>
-          <w:sz w:val="20"/>
-          <w:szCs w:val="20"/>
-        </w:rPr>
-        <w:t xml:space="preserve"> and </w:t>
-      </w:r>
-      <w:proofErr w:type="spellStart"/>
-      <w:r>
-        <w:rPr>
-          <w:sz w:val="20"/>
-          <w:szCs w:val="20"/>
-        </w:rPr>
-        <w:t>lastName</w:t>
-      </w:r>
-      <w:proofErr w:type="spellEnd"/>
-      <w:r>
-        <w:rPr>
-          <w:sz w:val="20"/>
-          <w:szCs w:val="20"/>
-        </w:rPr>
-        <w:t>, and returns a full name (the full name should be the first and the last name as a String separated by a space).</w:t>
+        <w:t>Write a method that takes two Strings, firstName and lastName, and returns a full name (the full name should be the first and the last name as a String separated by a space).</w:t>
       </w:r>
     </w:p>
     <w:p>
@@ -1347,23 +1177,7 @@
           <w:sz w:val="20"/>
           <w:szCs w:val="20"/>
         </w:rPr>
-        <w:t xml:space="preserve">Write a method that takes an array of int and returns true if the sum of all the </w:t>
-      </w:r>
-      <w:proofErr w:type="spellStart"/>
-      <w:r>
-        <w:rPr>
-          <w:sz w:val="20"/>
-          <w:szCs w:val="20"/>
-        </w:rPr>
-        <w:t>ints</w:t>
-      </w:r>
-      <w:proofErr w:type="spellEnd"/>
-      <w:r>
-        <w:rPr>
-          <w:sz w:val="20"/>
-          <w:szCs w:val="20"/>
-        </w:rPr>
-        <w:t xml:space="preserve"> in the array is greater than 100.</w:t>
+        <w:t>Write a method that takes an array of int and returns true if the sum of all the ints in the array is greater than 100.</w:t>
       </w:r>
     </w:p>
     <w:p>
@@ -1423,87 +1237,7 @@
           <w:sz w:val="20"/>
           <w:szCs w:val="20"/>
         </w:rPr>
-        <w:t xml:space="preserve">Write a method called </w:t>
-      </w:r>
-      <w:proofErr w:type="spellStart"/>
-      <w:r>
-        <w:rPr>
-          <w:sz w:val="20"/>
-          <w:szCs w:val="20"/>
-        </w:rPr>
-        <w:t>willBuyDrink</w:t>
-      </w:r>
-      <w:proofErr w:type="spellEnd"/>
-      <w:r>
-        <w:rPr>
-          <w:sz w:val="20"/>
-          <w:szCs w:val="20"/>
-        </w:rPr>
-        <w:t xml:space="preserve"> that takes a </w:t>
-      </w:r>
-      <w:proofErr w:type="spellStart"/>
-      <w:r>
-        <w:rPr>
-          <w:sz w:val="20"/>
-          <w:szCs w:val="20"/>
-        </w:rPr>
-        <w:t>boolean</w:t>
-      </w:r>
-      <w:proofErr w:type="spellEnd"/>
-      <w:r>
-        <w:rPr>
-          <w:sz w:val="20"/>
-          <w:szCs w:val="20"/>
-        </w:rPr>
-        <w:t xml:space="preserve"> </w:t>
-      </w:r>
-      <w:proofErr w:type="spellStart"/>
-      <w:r>
-        <w:rPr>
-          <w:sz w:val="20"/>
-          <w:szCs w:val="20"/>
-        </w:rPr>
-        <w:t>isHotOutside</w:t>
-      </w:r>
-      <w:proofErr w:type="spellEnd"/>
-      <w:r>
-        <w:rPr>
-          <w:sz w:val="20"/>
-          <w:szCs w:val="20"/>
-        </w:rPr>
-        <w:t xml:space="preserve">, and a double </w:t>
-      </w:r>
-      <w:proofErr w:type="spellStart"/>
-      <w:r>
-        <w:rPr>
-          <w:sz w:val="20"/>
-          <w:szCs w:val="20"/>
-        </w:rPr>
-        <w:t>moneyInPocket</w:t>
-      </w:r>
-      <w:proofErr w:type="spellEnd"/>
-      <w:r>
-        <w:rPr>
-          <w:sz w:val="20"/>
-          <w:szCs w:val="20"/>
-        </w:rPr>
-        <w:t xml:space="preserve">, and returns true if it is hot outside and if </w:t>
-      </w:r>
-      <w:proofErr w:type="spellStart"/>
-      <w:r>
-        <w:rPr>
-          <w:sz w:val="20"/>
-          <w:szCs w:val="20"/>
-        </w:rPr>
-        <w:t>moneyInPocket</w:t>
-      </w:r>
-      <w:proofErr w:type="spellEnd"/>
-      <w:r>
-        <w:rPr>
-          <w:sz w:val="20"/>
-          <w:szCs w:val="20"/>
-        </w:rPr>
-        <w:t xml:space="preserve"> is greater than 10.50.</w:t>
+        <w:t>Write a method called willBuyDrink that takes a boolean isHotOutside, and a double moneyInPocket, and returns true if it is hot outside and if moneyInPocket is greater than 10.50.</w:t>
       </w:r>
     </w:p>
     <w:p>

</xml_diff>

<commit_message>
adding the finishing touches to the document, including the video and github link
</commit_message>
<xml_diff>
--- a/BE-Promineo-Tech/Week-03-Arrays_and_Methods/Java-Weeks3-4_Coding-Assignment-3.docx
+++ b/BE-Promineo-Tech/Week-03-Arrays_and_Methods/Java-Weeks3-4_Coding-Assignment-3.docx
@@ -4,9 +4,17 @@
   <w:body>
     <w:p>
       <w:pPr>
-        <w:pStyle w:val="Body"/>
-        <w:rPr>
-          <w:rFonts w:ascii="Calibri" w:eastAsia="Calibri" w:hAnsi="Calibri" w:cs="Calibri"/>
+        <w:pStyle w:val="Default"/>
+        <w:spacing w:before="0" w:after="160" w:line="259" w:lineRule="auto"/>
+        <w:rPr>
+          <w:rFonts w:ascii="Times New Roman" w:hAnsi="Times New Roman"/>
+          <w:sz w:val="20"/>
+          <w:szCs w:val="20"/>
+          <w14:textOutline w14:w="12700" w14:cap="flat" w14:cmpd="sng" w14:algn="ctr">
+            <w14:noFill/>
+            <w14:prstDash w14:val="solid"/>
+            <w14:miter w14:lim="400000"/>
+          </w14:textOutline>
         </w:rPr>
       </w:pPr>
       <w:r>
@@ -17,6 +25,40 @@
         </w:rPr>
         <w:t>URL to GitHub Repository:</w:t>
       </w:r>
+      <w:r>
+        <w:rPr>
+          <w:rFonts w:ascii="Times New Roman" w:hAnsi="Times New Roman"/>
+          <w:sz w:val="20"/>
+          <w:szCs w:val="20"/>
+          <w14:textOutline w14:w="12700" w14:cap="flat" w14:cmpd="sng" w14:algn="ctr">
+            <w14:noFill/>
+            <w14:prstDash w14:val="solid"/>
+            <w14:miter w14:lim="400000"/>
+          </w14:textOutline>
+        </w:rPr>
+        <w:t xml:space="preserve"> </w:t>
+      </w:r>
+      <w:r>
+        <w:rPr>
+          <w:rFonts w:ascii="Times New Roman" w:hAnsi="Times New Roman"/>
+          <w:sz w:val="20"/>
+          <w:szCs w:val="20"/>
+          <w14:textOutline w14:w="12700" w14:cap="flat" w14:cmpd="sng" w14:algn="ctr">
+            <w14:noFill/>
+            <w14:prstDash w14:val="solid"/>
+            <w14:miter w14:lim="400000"/>
+          </w14:textOutline>
+        </w:rPr>
+        <w:t>https://github.com/aacnchamilton/BackEndFolderTree/tree/main/BE-Promineo-Tech/Week-03-Arrays_and_Methods/</w:t>
+      </w:r>
+    </w:p>
+    <w:p>
+      <w:pPr>
+        <w:pStyle w:val="Body"/>
+        <w:rPr>
+          <w:rFonts w:ascii="Calibri" w:eastAsia="Calibri" w:hAnsi="Calibri" w:cs="Calibri"/>
+        </w:rPr>
+      </w:pPr>
     </w:p>
     <w:p>
       <w:pPr>
@@ -43,6 +85,26 @@
         </w:rPr>
         <w:t>Video:</w:t>
       </w:r>
+      <w:r>
+        <w:rPr>
+          <w:rFonts w:ascii="Calibri" w:hAnsi="Calibri"/>
+          <w:b/>
+          <w:bCs/>
+        </w:rPr>
+        <w:t xml:space="preserve">  </w:t>
+      </w:r>
+      <w:hyperlink r:id="rId7" w:tgtFrame="_blank" w:history="1">
+        <w:r>
+          <w:rPr>
+            <w:rStyle w:val="Hyperlink"/>
+            <w:rFonts w:ascii="Roboto" w:hAnsi="Roboto"/>
+            <w:sz w:val="23"/>
+            <w:szCs w:val="23"/>
+            <w:shd w:val="clear" w:color="auto" w:fill="F9F9F9"/>
+          </w:rPr>
+          <w:t>https://youtu.be/p0SA9BBcLJ4</w:t>
+        </w:r>
+      </w:hyperlink>
     </w:p>
     <w:p>
       <w:pPr>
@@ -151,6 +213,7 @@
         </w:rPr>
       </w:pPr>
       <w:bookmarkStart w:id="0" w:name="_Int_cbKQpBtO"/>
+      <w:proofErr w:type="gramStart"/>
       <w:r>
         <w:rPr>
           <w:rFonts w:ascii="Calibri" w:hAnsi="Calibri"/>
@@ -168,6 +231,7 @@
         <w:t>Instructions:</w:t>
       </w:r>
       <w:bookmarkEnd w:id="0"/>
+      <w:proofErr w:type="gramEnd"/>
       <w:r>
         <w:rPr>
           <w:rFonts w:ascii="Calibri" w:hAnsi="Calibri"/>
@@ -618,6 +682,35 @@
     <w:p>
       <w:pPr>
         <w:pStyle w:val="Default"/>
+        <w:spacing w:before="0" w:after="160" w:line="259" w:lineRule="auto"/>
+        <w:rPr>
+          <w:rFonts w:ascii="Times New Roman" w:hAnsi="Times New Roman"/>
+          <w:sz w:val="20"/>
+          <w:szCs w:val="20"/>
+          <w14:textOutline w14:w="12700" w14:cap="flat" w14:cmpd="sng" w14:algn="ctr">
+            <w14:noFill/>
+            <w14:prstDash w14:val="solid"/>
+            <w14:miter w14:lim="400000"/>
+          </w14:textOutline>
+        </w:rPr>
+      </w:pPr>
+      <w:r>
+        <w:rPr>
+          <w:rFonts w:ascii="Times New Roman" w:hAnsi="Times New Roman"/>
+          <w:sz w:val="20"/>
+          <w:szCs w:val="20"/>
+          <w14:textOutline w14:w="12700" w14:cap="flat" w14:cmpd="sng" w14:algn="ctr">
+            <w14:noFill/>
+            <w14:prstDash w14:val="solid"/>
+            <w14:miter w14:lim="400000"/>
+          </w14:textOutline>
+        </w:rPr>
+        <w:t>https://github.com/aacnchamilton/BackEndFolderTree/tree/main/BE-Promineo-Tech/Week-03-Arrays_and_Methods/src/week3</w:t>
+      </w:r>
+    </w:p>
+    <w:p>
+      <w:pPr>
+        <w:pStyle w:val="Default"/>
         <w:numPr>
           <w:ilvl w:val="2"/>
           <w:numId w:val="5"/>
@@ -647,6 +740,40 @@
         </w:rPr>
         <w:t>The URL of the public link of your video.</w:t>
       </w:r>
+    </w:p>
+    <w:p>
+      <w:pPr>
+        <w:pStyle w:val="Default"/>
+        <w:spacing w:before="0" w:after="160" w:line="259" w:lineRule="auto"/>
+        <w:rPr>
+          <w:rFonts w:ascii="Times New Roman" w:hAnsi="Times New Roman"/>
+          <w:sz w:val="20"/>
+          <w:szCs w:val="20"/>
+          <w14:textOutline w14:w="12700" w14:cap="flat" w14:cmpd="sng" w14:algn="ctr">
+            <w14:noFill/>
+            <w14:prstDash w14:val="solid"/>
+            <w14:miter w14:lim="400000"/>
+          </w14:textOutline>
+        </w:rPr>
+      </w:pPr>
+      <w:hyperlink r:id="rId8" w:tgtFrame="_blank" w:history="1">
+        <w:r>
+          <w:rPr>
+            <w:rFonts w:ascii="Roboto" w:hAnsi="Roboto" w:cs="Times New Roman"/>
+            <w:color w:val="0000FF"/>
+            <w:sz w:val="23"/>
+            <w:szCs w:val="23"/>
+            <w:u w:val="single"/>
+            <w:shd w:val="clear" w:color="auto" w:fill="F9F9F9"/>
+            <w14:textOutline w14:w="0" w14:cap="rnd" w14:cmpd="sng" w14:algn="ctr">
+              <w14:noFill/>
+              <w14:prstDash w14:val="solid"/>
+              <w14:bevel/>
+            </w14:textOutline>
+          </w:rPr>
+          <w:t>https://youtu.be/p0SA9BBcLJ4</w:t>
+        </w:r>
+      </w:hyperlink>
     </w:p>
     <w:p>
       <w:pPr>
@@ -741,6 +868,7 @@
             <w14:miter w14:lim="400000"/>
           </w14:textOutline>
         </w:rPr>
+        <w:lastRenderedPageBreak/>
         <w:t>Upload the .pdf to the LMS in your Coding Assignment Submission.</w:t>
       </w:r>
     </w:p>
@@ -871,7 +999,23 @@
           <w:sz w:val="20"/>
           <w:szCs w:val="20"/>
         </w:rPr>
-        <w:t xml:space="preserve">Programmatically subtract the value of the first element in the array from the value in the last element of the array (i.e. do not use ages[7] in your code). Print the result to the console.  </w:t>
+        <w:t xml:space="preserve">Programmatically subtract the value of the first element in the array from the value in the last element of the array (i.e. do not use </w:t>
+      </w:r>
+      <w:proofErr w:type="gramStart"/>
+      <w:r>
+        <w:rPr>
+          <w:sz w:val="20"/>
+          <w:szCs w:val="20"/>
+        </w:rPr>
+        <w:t>ages[</w:t>
+      </w:r>
+      <w:proofErr w:type="gramEnd"/>
+      <w:r>
+        <w:rPr>
+          <w:sz w:val="20"/>
+          <w:szCs w:val="20"/>
+        </w:rPr>
+        <w:t xml:space="preserve">7] in your code). Print the result to the console.  </w:t>
       </w:r>
     </w:p>
     <w:p>
@@ -1007,7 +1151,27 @@
           <w:sz w:val="20"/>
           <w:szCs w:val="20"/>
         </w:rPr>
-        <w:t xml:space="preserve">Use the array.length-1 to get to the last element </w:t>
+        <w:t xml:space="preserve">Use the </w:t>
+      </w:r>
+      <w:proofErr w:type="gramStart"/>
+      <w:r>
+        <w:rPr>
+          <w:b/>
+          <w:bCs/>
+          <w:sz w:val="20"/>
+          <w:szCs w:val="20"/>
+        </w:rPr>
+        <w:t>array.length</w:t>
+      </w:r>
+      <w:proofErr w:type="gramEnd"/>
+      <w:r>
+        <w:rPr>
+          <w:b/>
+          <w:bCs/>
+          <w:sz w:val="20"/>
+          <w:szCs w:val="20"/>
+        </w:rPr>
+        <w:t xml:space="preserve">-1 to get to the last element </w:t>
       </w:r>
       <w:r>
         <w:rPr>
@@ -1063,7 +1227,27 @@
           <w:sz w:val="20"/>
           <w:szCs w:val="20"/>
         </w:rPr>
-        <w:t>The first element of the array will always be accessed by using the index of 0 (zero) such as array[0]</w:t>
+        <w:t xml:space="preserve">The first element of the array will always be accessed by using the index of 0 (zero) such as </w:t>
+      </w:r>
+      <w:proofErr w:type="gramStart"/>
+      <w:r>
+        <w:rPr>
+          <w:b/>
+          <w:bCs/>
+          <w:sz w:val="20"/>
+          <w:szCs w:val="20"/>
+        </w:rPr>
+        <w:t>array[</w:t>
+      </w:r>
+      <w:proofErr w:type="gramEnd"/>
+      <w:r>
+        <w:rPr>
+          <w:b/>
+          <w:bCs/>
+          <w:sz w:val="20"/>
+          <w:szCs w:val="20"/>
+        </w:rPr>
+        <w:t>0]</w:t>
       </w:r>
     </w:p>
     <w:p>
@@ -1083,7 +1267,39 @@
           <w:sz w:val="20"/>
           <w:szCs w:val="20"/>
         </w:rPr>
-        <w:t>Create a new array of int called nameLengths. Write a loop to iterate over the previously created names array and add the length of each name to the nameLengths array.</w:t>
+        <w:t xml:space="preserve">Create a new array of int called </w:t>
+      </w:r>
+      <w:proofErr w:type="spellStart"/>
+      <w:r>
+        <w:rPr>
+          <w:sz w:val="20"/>
+          <w:szCs w:val="20"/>
+        </w:rPr>
+        <w:t>nameLengths</w:t>
+      </w:r>
+      <w:proofErr w:type="spellEnd"/>
+      <w:r>
+        <w:rPr>
+          <w:sz w:val="20"/>
+          <w:szCs w:val="20"/>
+        </w:rPr>
+        <w:t xml:space="preserve">. Write a loop to iterate over the previously created names array and add the length of each name to the </w:t>
+      </w:r>
+      <w:proofErr w:type="spellStart"/>
+      <w:r>
+        <w:rPr>
+          <w:sz w:val="20"/>
+          <w:szCs w:val="20"/>
+        </w:rPr>
+        <w:t>nameLengths</w:t>
+      </w:r>
+      <w:proofErr w:type="spellEnd"/>
+      <w:r>
+        <w:rPr>
+          <w:sz w:val="20"/>
+          <w:szCs w:val="20"/>
+        </w:rPr>
+        <w:t xml:space="preserve"> array.</w:t>
       </w:r>
     </w:p>
     <w:p>
@@ -1103,7 +1319,23 @@
           <w:sz w:val="20"/>
           <w:szCs w:val="20"/>
         </w:rPr>
-        <w:t>Write a loop to iterate over the nameLengths array and calculate the sum of all the elements in the array. Print the result to the console.</w:t>
+        <w:t xml:space="preserve">Write a loop to iterate over the </w:t>
+      </w:r>
+      <w:proofErr w:type="spellStart"/>
+      <w:r>
+        <w:rPr>
+          <w:sz w:val="20"/>
+          <w:szCs w:val="20"/>
+        </w:rPr>
+        <w:t>nameLengths</w:t>
+      </w:r>
+      <w:proofErr w:type="spellEnd"/>
+      <w:r>
+        <w:rPr>
+          <w:sz w:val="20"/>
+          <w:szCs w:val="20"/>
+        </w:rPr>
+        <w:t xml:space="preserve"> array and calculate the sum of all the elements in the array. Print the result to the console.</w:t>
       </w:r>
     </w:p>
     <w:p>
@@ -1123,7 +1355,23 @@
           <w:sz w:val="20"/>
           <w:szCs w:val="20"/>
         </w:rPr>
-        <w:t xml:space="preserve">Write a method that takes a String, word, and an int, n, as arguments and returns the word concatenated to itself n number of times. (i.e. if I pass in “Hello” and 3, I </w:t>
+        <w:t>Write a method that takes a String, word, and an int, n, as arguments and returns the word concatenated to itself n number of times. (</w:t>
+      </w:r>
+      <w:proofErr w:type="gramStart"/>
+      <w:r>
+        <w:rPr>
+          <w:sz w:val="20"/>
+          <w:szCs w:val="20"/>
+        </w:rPr>
+        <w:t>i.e.</w:t>
+      </w:r>
+      <w:proofErr w:type="gramEnd"/>
+      <w:r>
+        <w:rPr>
+          <w:sz w:val="20"/>
+          <w:szCs w:val="20"/>
+        </w:rPr>
+        <w:t xml:space="preserve"> if I pass in “Hello” and 3, I </w:t>
       </w:r>
       <w:r>
         <w:rPr>
@@ -1137,7 +1385,23 @@
           <w:sz w:val="20"/>
           <w:szCs w:val="20"/>
         </w:rPr>
-        <w:t xml:space="preserve"> the method to return “HelloHelloHello”).</w:t>
+        <w:t xml:space="preserve"> the method to return “</w:t>
+      </w:r>
+      <w:proofErr w:type="spellStart"/>
+      <w:r>
+        <w:rPr>
+          <w:sz w:val="20"/>
+          <w:szCs w:val="20"/>
+        </w:rPr>
+        <w:t>HelloHelloHello</w:t>
+      </w:r>
+      <w:proofErr w:type="spellEnd"/>
+      <w:r>
+        <w:rPr>
+          <w:sz w:val="20"/>
+          <w:szCs w:val="20"/>
+        </w:rPr>
+        <w:t>”).</w:t>
       </w:r>
     </w:p>
     <w:p>
@@ -1157,7 +1421,39 @@
           <w:sz w:val="20"/>
           <w:szCs w:val="20"/>
         </w:rPr>
-        <w:t>Write a method that takes two Strings, firstName and lastName, and returns a full name (the full name should be the first and the last name as a String separated by a space).</w:t>
+        <w:t xml:space="preserve">Write a method that takes two Strings, </w:t>
+      </w:r>
+      <w:proofErr w:type="spellStart"/>
+      <w:r>
+        <w:rPr>
+          <w:sz w:val="20"/>
+          <w:szCs w:val="20"/>
+        </w:rPr>
+        <w:t>firstName</w:t>
+      </w:r>
+      <w:proofErr w:type="spellEnd"/>
+      <w:r>
+        <w:rPr>
+          <w:sz w:val="20"/>
+          <w:szCs w:val="20"/>
+        </w:rPr>
+        <w:t xml:space="preserve"> and </w:t>
+      </w:r>
+      <w:proofErr w:type="spellStart"/>
+      <w:r>
+        <w:rPr>
+          <w:sz w:val="20"/>
+          <w:szCs w:val="20"/>
+        </w:rPr>
+        <w:t>lastName</w:t>
+      </w:r>
+      <w:proofErr w:type="spellEnd"/>
+      <w:r>
+        <w:rPr>
+          <w:sz w:val="20"/>
+          <w:szCs w:val="20"/>
+        </w:rPr>
+        <w:t>, and returns a full name (the full name should be the first and the last name as a String separated by a space).</w:t>
       </w:r>
     </w:p>
     <w:p>
@@ -1177,7 +1473,23 @@
           <w:sz w:val="20"/>
           <w:szCs w:val="20"/>
         </w:rPr>
-        <w:t>Write a method that takes an array of int and returns true if the sum of all the ints in the array is greater than 100.</w:t>
+        <w:t xml:space="preserve">Write a method that takes an array of int and returns true if the sum of all the </w:t>
+      </w:r>
+      <w:proofErr w:type="spellStart"/>
+      <w:r>
+        <w:rPr>
+          <w:sz w:val="20"/>
+          <w:szCs w:val="20"/>
+        </w:rPr>
+        <w:t>ints</w:t>
+      </w:r>
+      <w:proofErr w:type="spellEnd"/>
+      <w:r>
+        <w:rPr>
+          <w:sz w:val="20"/>
+          <w:szCs w:val="20"/>
+        </w:rPr>
+        <w:t xml:space="preserve"> in the array is greater than 100.</w:t>
       </w:r>
     </w:p>
     <w:p>
@@ -1237,7 +1549,87 @@
           <w:sz w:val="20"/>
           <w:szCs w:val="20"/>
         </w:rPr>
-        <w:t>Write a method called willBuyDrink that takes a boolean isHotOutside, and a double moneyInPocket, and returns true if it is hot outside and if moneyInPocket is greater than 10.50.</w:t>
+        <w:t xml:space="preserve">Write a method called </w:t>
+      </w:r>
+      <w:proofErr w:type="spellStart"/>
+      <w:r>
+        <w:rPr>
+          <w:sz w:val="20"/>
+          <w:szCs w:val="20"/>
+        </w:rPr>
+        <w:t>willBuyDrink</w:t>
+      </w:r>
+      <w:proofErr w:type="spellEnd"/>
+      <w:r>
+        <w:rPr>
+          <w:sz w:val="20"/>
+          <w:szCs w:val="20"/>
+        </w:rPr>
+        <w:t xml:space="preserve"> that takes a </w:t>
+      </w:r>
+      <w:proofErr w:type="spellStart"/>
+      <w:r>
+        <w:rPr>
+          <w:sz w:val="20"/>
+          <w:szCs w:val="20"/>
+        </w:rPr>
+        <w:t>boolean</w:t>
+      </w:r>
+      <w:proofErr w:type="spellEnd"/>
+      <w:r>
+        <w:rPr>
+          <w:sz w:val="20"/>
+          <w:szCs w:val="20"/>
+        </w:rPr>
+        <w:t xml:space="preserve"> </w:t>
+      </w:r>
+      <w:proofErr w:type="spellStart"/>
+      <w:r>
+        <w:rPr>
+          <w:sz w:val="20"/>
+          <w:szCs w:val="20"/>
+        </w:rPr>
+        <w:t>isHotOutside</w:t>
+      </w:r>
+      <w:proofErr w:type="spellEnd"/>
+      <w:r>
+        <w:rPr>
+          <w:sz w:val="20"/>
+          <w:szCs w:val="20"/>
+        </w:rPr>
+        <w:t xml:space="preserve">, and a double </w:t>
+      </w:r>
+      <w:proofErr w:type="spellStart"/>
+      <w:r>
+        <w:rPr>
+          <w:sz w:val="20"/>
+          <w:szCs w:val="20"/>
+        </w:rPr>
+        <w:t>moneyInPocket</w:t>
+      </w:r>
+      <w:proofErr w:type="spellEnd"/>
+      <w:r>
+        <w:rPr>
+          <w:sz w:val="20"/>
+          <w:szCs w:val="20"/>
+        </w:rPr>
+        <w:t xml:space="preserve">, and returns true if it is hot outside and if </w:t>
+      </w:r>
+      <w:proofErr w:type="spellStart"/>
+      <w:r>
+        <w:rPr>
+          <w:sz w:val="20"/>
+          <w:szCs w:val="20"/>
+        </w:rPr>
+        <w:t>moneyInPocket</w:t>
+      </w:r>
+      <w:proofErr w:type="spellEnd"/>
+      <w:r>
+        <w:rPr>
+          <w:sz w:val="20"/>
+          <w:szCs w:val="20"/>
+        </w:rPr>
+        <w:t xml:space="preserve"> is greater than 10.50.</w:t>
       </w:r>
     </w:p>
     <w:p>
@@ -1261,8 +1653,8 @@
       </w:r>
     </w:p>
     <w:sectPr>
-      <w:headerReference w:type="default" r:id="rId7"/>
-      <w:footerReference w:type="default" r:id="rId8"/>
+      <w:headerReference w:type="default" r:id="rId9"/>
+      <w:footerReference w:type="default" r:id="rId10"/>
       <w:pgSz w:w="12240" w:h="15840"/>
       <w:pgMar w:top="1440" w:right="1080" w:bottom="1440" w:left="1080" w:header="720" w:footer="720" w:gutter="0"/>
       <w:cols w:space="720"/>

</xml_diff>

<commit_message>
made the video under 5 minutes
</commit_message>
<xml_diff>
--- a/BE-Promineo-Tech/Week-03-Arrays_and_Methods/Java-Weeks3-4_Coding-Assignment-3.docx
+++ b/BE-Promineo-Tech/Week-03-Arrays_and_Methods/Java-Weeks3-4_Coding-Assignment-3.docx
@@ -102,7 +102,7 @@
             <w:szCs w:val="23"/>
             <w:shd w:val="clear" w:color="auto" w:fill="F9F9F9"/>
           </w:rPr>
-          <w:t>https://youtu.be/p0SA9BBcLJ4</w:t>
+          <w:t>https://youtu.be/qqoy7_y0rbI</w:t>
         </w:r>
       </w:hyperlink>
     </w:p>
@@ -213,7 +213,6 @@
         </w:rPr>
       </w:pPr>
       <w:bookmarkStart w:id="0" w:name="_Int_cbKQpBtO"/>
-      <w:proofErr w:type="gramStart"/>
       <w:r>
         <w:rPr>
           <w:rFonts w:ascii="Calibri" w:hAnsi="Calibri"/>
@@ -231,7 +230,6 @@
         <w:t>Instructions:</w:t>
       </w:r>
       <w:bookmarkEnd w:id="0"/>
-      <w:proofErr w:type="gramEnd"/>
       <w:r>
         <w:rPr>
           <w:rFonts w:ascii="Calibri" w:hAnsi="Calibri"/>
@@ -745,8 +743,9 @@
       <w:pPr>
         <w:pStyle w:val="Default"/>
         <w:spacing w:before="0" w:after="160" w:line="259" w:lineRule="auto"/>
-        <w:rPr>
-          <w:rFonts w:ascii="Times New Roman" w:hAnsi="Times New Roman"/>
+        <w:ind w:left="720"/>
+        <w:rPr>
+          <w:rFonts w:ascii="Calibri" w:hAnsi="Calibri"/>
           <w:sz w:val="20"/>
           <w:szCs w:val="20"/>
           <w14:textOutline w14:w="12700" w14:cap="flat" w14:cmpd="sng" w14:algn="ctr">
@@ -759,21 +758,28 @@
       <w:hyperlink r:id="rId8" w:tgtFrame="_blank" w:history="1">
         <w:r>
           <w:rPr>
-            <w:rFonts w:ascii="Roboto" w:hAnsi="Roboto" w:cs="Times New Roman"/>
-            <w:color w:val="0000FF"/>
+            <w:rStyle w:val="Hyperlink"/>
+            <w:rFonts w:ascii="Roboto" w:hAnsi="Roboto"/>
             <w:sz w:val="23"/>
             <w:szCs w:val="23"/>
-            <w:u w:val="single"/>
             <w:shd w:val="clear" w:color="auto" w:fill="F9F9F9"/>
-            <w14:textOutline w14:w="0" w14:cap="rnd" w14:cmpd="sng" w14:algn="ctr">
-              <w14:noFill/>
-              <w14:prstDash w14:val="solid"/>
-              <w14:bevel/>
-            </w14:textOutline>
           </w:rPr>
-          <w:t>https://youtu.be/p0SA9BBcLJ4</w:t>
+          <w:t>https://youtu.be/qqoy7_y0rbI</w:t>
         </w:r>
       </w:hyperlink>
+      <w:r>
+        <w:rPr>
+          <w:rFonts w:ascii="Calibri" w:hAnsi="Calibri"/>
+          <w:sz w:val="20"/>
+          <w:szCs w:val="20"/>
+          <w14:textOutline w14:w="12700" w14:cap="flat" w14:cmpd="sng" w14:algn="ctr">
+            <w14:noFill/>
+            <w14:prstDash w14:val="solid"/>
+            <w14:miter w14:lim="400000"/>
+          </w14:textOutline>
+        </w:rPr>
+        <w:t xml:space="preserve"> </w:t>
+      </w:r>
     </w:p>
     <w:p>
       <w:pPr>
@@ -999,23 +1005,7 @@
           <w:sz w:val="20"/>
           <w:szCs w:val="20"/>
         </w:rPr>
-        <w:t xml:space="preserve">Programmatically subtract the value of the first element in the array from the value in the last element of the array (i.e. do not use </w:t>
-      </w:r>
-      <w:proofErr w:type="gramStart"/>
-      <w:r>
-        <w:rPr>
-          <w:sz w:val="20"/>
-          <w:szCs w:val="20"/>
-        </w:rPr>
-        <w:t>ages[</w:t>
-      </w:r>
-      <w:proofErr w:type="gramEnd"/>
-      <w:r>
-        <w:rPr>
-          <w:sz w:val="20"/>
-          <w:szCs w:val="20"/>
-        </w:rPr>
-        <w:t xml:space="preserve">7] in your code). Print the result to the console.  </w:t>
+        <w:t xml:space="preserve">Programmatically subtract the value of the first element in the array from the value in the last element of the array (i.e. do not use ages[7] in your code). Print the result to the console.  </w:t>
       </w:r>
     </w:p>
     <w:p>
@@ -1151,27 +1141,7 @@
           <w:sz w:val="20"/>
           <w:szCs w:val="20"/>
         </w:rPr>
-        <w:t xml:space="preserve">Use the </w:t>
-      </w:r>
-      <w:proofErr w:type="gramStart"/>
-      <w:r>
-        <w:rPr>
-          <w:b/>
-          <w:bCs/>
-          <w:sz w:val="20"/>
-          <w:szCs w:val="20"/>
-        </w:rPr>
-        <w:t>array.length</w:t>
-      </w:r>
-      <w:proofErr w:type="gramEnd"/>
-      <w:r>
-        <w:rPr>
-          <w:b/>
-          <w:bCs/>
-          <w:sz w:val="20"/>
-          <w:szCs w:val="20"/>
-        </w:rPr>
-        <w:t xml:space="preserve">-1 to get to the last element </w:t>
+        <w:t xml:space="preserve">Use the array.length-1 to get to the last element </w:t>
       </w:r>
       <w:r>
         <w:rPr>
@@ -1227,27 +1197,7 @@
           <w:sz w:val="20"/>
           <w:szCs w:val="20"/>
         </w:rPr>
-        <w:t xml:space="preserve">The first element of the array will always be accessed by using the index of 0 (zero) such as </w:t>
-      </w:r>
-      <w:proofErr w:type="gramStart"/>
-      <w:r>
-        <w:rPr>
-          <w:b/>
-          <w:bCs/>
-          <w:sz w:val="20"/>
-          <w:szCs w:val="20"/>
-        </w:rPr>
-        <w:t>array[</w:t>
-      </w:r>
-      <w:proofErr w:type="gramEnd"/>
-      <w:r>
-        <w:rPr>
-          <w:b/>
-          <w:bCs/>
-          <w:sz w:val="20"/>
-          <w:szCs w:val="20"/>
-        </w:rPr>
-        <w:t>0]</w:t>
+        <w:t>The first element of the array will always be accessed by using the index of 0 (zero) such as array[0]</w:t>
       </w:r>
     </w:p>
     <w:p>
@@ -1355,23 +1305,7 @@
           <w:sz w:val="20"/>
           <w:szCs w:val="20"/>
         </w:rPr>
-        <w:t>Write a method that takes a String, word, and an int, n, as arguments and returns the word concatenated to itself n number of times. (</w:t>
-      </w:r>
-      <w:proofErr w:type="gramStart"/>
-      <w:r>
-        <w:rPr>
-          <w:sz w:val="20"/>
-          <w:szCs w:val="20"/>
-        </w:rPr>
-        <w:t>i.e.</w:t>
-      </w:r>
-      <w:proofErr w:type="gramEnd"/>
-      <w:r>
-        <w:rPr>
-          <w:sz w:val="20"/>
-          <w:szCs w:val="20"/>
-        </w:rPr>
-        <w:t xml:space="preserve"> if I pass in “Hello” and 3, I </w:t>
+        <w:t xml:space="preserve">Write a method that takes a String, word, and an int, n, as arguments and returns the word concatenated to itself n number of times. (i.e. if I pass in “Hello” and 3, I </w:t>
       </w:r>
       <w:r>
         <w:rPr>

</xml_diff>

<commit_message>
finished week 5 take home homework
</commit_message>
<xml_diff>
--- a/BE-Promineo-Tech/Week-03-Arrays_and_Methods/Java-Weeks3-4_Coding-Assignment-3.docx
+++ b/BE-Promineo-Tech/Week-03-Arrays_and_Methods/Java-Weeks3-4_Coding-Assignment-3.docx
@@ -213,6 +213,7 @@
         </w:rPr>
       </w:pPr>
       <w:bookmarkStart w:id="0" w:name="_Int_cbKQpBtO"/>
+      <w:proofErr w:type="gramStart"/>
       <w:r>
         <w:rPr>
           <w:rFonts w:ascii="Calibri" w:hAnsi="Calibri"/>
@@ -230,6 +231,7 @@
         <w:t>Instructions:</w:t>
       </w:r>
       <w:bookmarkEnd w:id="0"/>
+      <w:proofErr w:type="gramEnd"/>
       <w:r>
         <w:rPr>
           <w:rFonts w:ascii="Calibri" w:hAnsi="Calibri"/>
@@ -1005,7 +1007,23 @@
           <w:sz w:val="20"/>
           <w:szCs w:val="20"/>
         </w:rPr>
-        <w:t xml:space="preserve">Programmatically subtract the value of the first element in the array from the value in the last element of the array (i.e. do not use ages[7] in your code). Print the result to the console.  </w:t>
+        <w:t xml:space="preserve">Programmatically subtract the value of the first element in the array from the value in the last element of the array (i.e. do not use </w:t>
+      </w:r>
+      <w:proofErr w:type="gramStart"/>
+      <w:r>
+        <w:rPr>
+          <w:sz w:val="20"/>
+          <w:szCs w:val="20"/>
+        </w:rPr>
+        <w:t>ages[</w:t>
+      </w:r>
+      <w:proofErr w:type="gramEnd"/>
+      <w:r>
+        <w:rPr>
+          <w:sz w:val="20"/>
+          <w:szCs w:val="20"/>
+        </w:rPr>
+        <w:t xml:space="preserve">7] in your code). Print the result to the console.  </w:t>
       </w:r>
     </w:p>
     <w:p>
@@ -1141,7 +1159,27 @@
           <w:sz w:val="20"/>
           <w:szCs w:val="20"/>
         </w:rPr>
-        <w:t xml:space="preserve">Use the array.length-1 to get to the last element </w:t>
+        <w:t xml:space="preserve">Use the </w:t>
+      </w:r>
+      <w:proofErr w:type="gramStart"/>
+      <w:r>
+        <w:rPr>
+          <w:b/>
+          <w:bCs/>
+          <w:sz w:val="20"/>
+          <w:szCs w:val="20"/>
+        </w:rPr>
+        <w:t>array.length</w:t>
+      </w:r>
+      <w:proofErr w:type="gramEnd"/>
+      <w:r>
+        <w:rPr>
+          <w:b/>
+          <w:bCs/>
+          <w:sz w:val="20"/>
+          <w:szCs w:val="20"/>
+        </w:rPr>
+        <w:t xml:space="preserve">-1 to get to the last element </w:t>
       </w:r>
       <w:r>
         <w:rPr>
@@ -1197,7 +1235,27 @@
           <w:sz w:val="20"/>
           <w:szCs w:val="20"/>
         </w:rPr>
-        <w:t>The first element of the array will always be accessed by using the index of 0 (zero) such as array[0]</w:t>
+        <w:t xml:space="preserve">The first element of the array will always be accessed by using the index of 0 (zero) such as </w:t>
+      </w:r>
+      <w:proofErr w:type="gramStart"/>
+      <w:r>
+        <w:rPr>
+          <w:b/>
+          <w:bCs/>
+          <w:sz w:val="20"/>
+          <w:szCs w:val="20"/>
+        </w:rPr>
+        <w:t>array[</w:t>
+      </w:r>
+      <w:proofErr w:type="gramEnd"/>
+      <w:r>
+        <w:rPr>
+          <w:b/>
+          <w:bCs/>
+          <w:sz w:val="20"/>
+          <w:szCs w:val="20"/>
+        </w:rPr>
+        <w:t>0]</w:t>
       </w:r>
     </w:p>
     <w:p>
@@ -1305,7 +1363,23 @@
           <w:sz w:val="20"/>
           <w:szCs w:val="20"/>
         </w:rPr>
-        <w:t xml:space="preserve">Write a method that takes a String, word, and an int, n, as arguments and returns the word concatenated to itself n number of times. (i.e. if I pass in “Hello” and 3, I </w:t>
+        <w:t>Write a method that takes a String, word, and an int, n, as arguments and returns the word concatenated to itself n number of times. (</w:t>
+      </w:r>
+      <w:proofErr w:type="gramStart"/>
+      <w:r>
+        <w:rPr>
+          <w:sz w:val="20"/>
+          <w:szCs w:val="20"/>
+        </w:rPr>
+        <w:t>i.e.</w:t>
+      </w:r>
+      <w:proofErr w:type="gramEnd"/>
+      <w:r>
+        <w:rPr>
+          <w:sz w:val="20"/>
+          <w:szCs w:val="20"/>
+        </w:rPr>
+        <w:t xml:space="preserve"> if I pass in “Hello” and 3, I </w:t>
       </w:r>
       <w:r>
         <w:rPr>

</xml_diff>